<commit_message>
Till Video - 2
</commit_message>
<xml_diff>
--- a/notes.docx
+++ b/notes.docx
@@ -255,9 +255,766 @@
     <w:p>
       <w:pPr>
         <w:rPr>
-          <w:b/>
-          <w:bCs/>
-        </w:rPr>
+          <w:u w:val="single"/>
+        </w:rPr>
+      </w:pPr>
+      <w:r>
+        <w:rPr>
+          <w:u w:val="single"/>
+        </w:rPr>
+        <w:t>Advantages:</w:t>
+      </w:r>
+    </w:p>
+    <w:p>
+      <w:r>
+        <w:tab/>
+      </w:r>
+      <w:r>
+        <w:t>Two applications can talk each other.</w:t>
+      </w:r>
+    </w:p>
+    <w:p>
+      <w:r>
+        <w:tab/>
+        <w:t>Interoperability</w:t>
+      </w:r>
+      <w:r>
+        <w:t>. (Application developed In JAVA can use the methods in Application developed using Python)</w:t>
+      </w:r>
+      <w:r>
+        <w:t>.</w:t>
+      </w:r>
+    </w:p>
+    <w:p>
+      <w:r>
+        <w:t>--------------------------------------------------------------------------------------------------------------------------------------</w:t>
+      </w:r>
+    </w:p>
+    <w:p>
+      <w:r>
+        <w:rPr>
+          <w:b/>
+          <w:bCs/>
+        </w:rPr>
+        <w:t xml:space="preserve">Web Service: </w:t>
+      </w:r>
+      <w:r>
+        <w:t>Web service might be written in JAVA.</w:t>
+      </w:r>
+    </w:p>
+    <w:p>
+      <w:r>
+        <w:rPr>
+          <w:b/>
+          <w:bCs/>
+        </w:rPr>
+        <w:t xml:space="preserve">Consumer Application: </w:t>
+      </w:r>
+      <w:r>
+        <w:t>Consumer might be written in C++.</w:t>
+      </w:r>
+    </w:p>
+    <w:p/>
+    <w:p>
+      <w:r>
+        <w:rPr>
+          <w:b/>
+          <w:bCs/>
+        </w:rPr>
+        <w:t xml:space="preserve">Interface: </w:t>
+      </w:r>
+      <w:r>
+        <w:t>Interface should be in common platform. Otherwise, consumer not able to access the interface.</w:t>
+      </w:r>
+    </w:p>
+    <w:p>
+      <w:r>
+        <w:t xml:space="preserve">Interface -&gt; </w:t>
+      </w:r>
+      <w:r>
+        <w:t xml:space="preserve">Web service developer came up with the format that can be understood by all the platforms </w:t>
+      </w:r>
+      <w:r>
+        <w:t>XML (Extensible Markup Language)</w:t>
+      </w:r>
+      <w:r>
+        <w:t>.</w:t>
+      </w:r>
+      <w:r>
+        <w:t xml:space="preserve"> This XML is called WSDL</w:t>
+      </w:r>
+      <w:r>
+        <w:t xml:space="preserve"> </w:t>
+      </w:r>
+      <w:r>
+        <w:t>(Web Service Description Language).</w:t>
+      </w:r>
+    </w:p>
+    <w:p/>
+    <w:p>
+      <w:r>
+        <w:t>When we create a web service</w:t>
+      </w:r>
+      <w:r>
+        <w:t>,</w:t>
+      </w:r>
+      <w:r>
+        <w:t xml:space="preserve"> we are going to share the WSDL for the created service to the consumers.</w:t>
+      </w:r>
+    </w:p>
+    <w:p>
+      <w:r>
+        <w:tab/>
+        <w:t>Methods, Arguments, Return type [information available in the WSDL]</w:t>
+      </w:r>
+      <w:r>
+        <w:rPr>
+          <w:noProof/>
+        </w:rPr>
+        <mc:AlternateContent>
+          <mc:Choice Requires="wps">
+            <w:drawing>
+              <wp:anchor distT="0" distB="0" distL="114300" distR="114300" simplePos="0" relativeHeight="251659264" behindDoc="0" locked="0" layoutInCell="1" allowOverlap="1" wp14:anchorId="313BE3AD" wp14:editId="03850DBC">
+                <wp:simplePos x="0" y="0"/>
+                <wp:positionH relativeFrom="column">
+                  <wp:posOffset>2101850</wp:posOffset>
+                </wp:positionH>
+                <wp:positionV relativeFrom="paragraph">
+                  <wp:posOffset>221615</wp:posOffset>
+                </wp:positionV>
+                <wp:extent cx="1352550" cy="558800"/>
+                <wp:effectExtent l="0" t="0" r="19050" b="12700"/>
+                <wp:wrapNone/>
+                <wp:docPr id="1" name="Rectangle 1"/>
+                <wp:cNvGraphicFramePr/>
+                <a:graphic xmlns:a="http://schemas.openxmlformats.org/drawingml/2006/main">
+                  <a:graphicData uri="http://schemas.microsoft.com/office/word/2010/wordprocessingShape">
+                    <wps:wsp>
+                      <wps:cNvSpPr/>
+                      <wps:spPr>
+                        <a:xfrm>
+                          <a:off x="0" y="0"/>
+                          <a:ext cx="1352550" cy="558800"/>
+                        </a:xfrm>
+                        <a:prstGeom prst="rect">
+                          <a:avLst/>
+                        </a:prstGeom>
+                      </wps:spPr>
+                      <wps:style>
+                        <a:lnRef idx="2">
+                          <a:schemeClr val="accent6"/>
+                        </a:lnRef>
+                        <a:fillRef idx="1">
+                          <a:schemeClr val="lt1"/>
+                        </a:fillRef>
+                        <a:effectRef idx="0">
+                          <a:schemeClr val="accent6"/>
+                        </a:effectRef>
+                        <a:fontRef idx="minor">
+                          <a:schemeClr val="dk1"/>
+                        </a:fontRef>
+                      </wps:style>
+                      <wps:txbx>
+                        <w:txbxContent>
+                          <w:p>
+                            <w:pPr>
+                              <w:jc w:val="center"/>
+                              <w:rPr>
+                                <w:b/>
+                                <w:bCs/>
+                              </w:rPr>
+                            </w:pPr>
+                            <w:r>
+                              <w:rPr>
+                                <w:b/>
+                                <w:bCs/>
+                              </w:rPr>
+                              <w:t>INTERFACE</w:t>
+                            </w:r>
+                          </w:p>
+                        </w:txbxContent>
+                      </wps:txbx>
+                      <wps:bodyPr rot="0" spcFirstLastPara="0" vertOverflow="overflow" horzOverflow="overflow" vert="horz" wrap="square" lIns="91440" tIns="45720" rIns="91440" bIns="45720" numCol="1" spcCol="0" rtlCol="0" fromWordArt="0" anchor="ctr" anchorCtr="0" forceAA="0" compatLnSpc="1">
+                        <a:prstTxWarp prst="textNoShape">
+                          <a:avLst/>
+                        </a:prstTxWarp>
+                        <a:noAutofit/>
+                      </wps:bodyPr>
+                    </wps:wsp>
+                  </a:graphicData>
+                </a:graphic>
+              </wp:anchor>
+            </w:drawing>
+          </mc:Choice>
+          <mc:Fallback>
+            <w:pict>
+              <v:rect w14:anchorId="313BE3AD" id="Rectangle 1" o:spid="_x0000_s1026" style="position:absolute;margin-left:165.5pt;margin-top:17.45pt;width:106.5pt;height:44pt;z-index:251659264;visibility:visible;mso-wrap-style:square;mso-wrap-distance-left:9pt;mso-wrap-distance-top:0;mso-wrap-distance-right:9pt;mso-wrap-distance-bottom:0;mso-position-horizontal:absolute;mso-position-horizontal-relative:text;mso-position-vertical:absolute;mso-position-vertical-relative:text;v-text-anchor:middle" o:gfxdata="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" fillcolor="white [3201]" strokecolor="#70ad47 [3209]" strokeweight="1pt">
+                <v:textbox>
+                  <w:txbxContent>
+                    <w:p>
+                      <w:pPr>
+                        <w:jc w:val="center"/>
+                        <w:rPr>
+                          <w:b/>
+                          <w:bCs/>
+                        </w:rPr>
+                      </w:pPr>
+                      <w:r>
+                        <w:rPr>
+                          <w:b/>
+                          <w:bCs/>
+                        </w:rPr>
+                        <w:t>INTERFACE</w:t>
+                      </w:r>
+                    </w:p>
+                  </w:txbxContent>
+                </v:textbox>
+              </v:rect>
+            </w:pict>
+          </mc:Fallback>
+        </mc:AlternateContent>
+      </w:r>
+      <w:r>
+        <w:rPr>
+          <w:noProof/>
+        </w:rPr>
+        <mc:AlternateContent>
+          <mc:Choice Requires="wps">
+            <w:drawing>
+              <wp:anchor distT="0" distB="0" distL="114300" distR="114300" simplePos="0" relativeHeight="251663360" behindDoc="0" locked="0" layoutInCell="1" allowOverlap="1" wp14:anchorId="48A91623" wp14:editId="138B06E7">
+                <wp:simplePos x="0" y="0"/>
+                <wp:positionH relativeFrom="column">
+                  <wp:posOffset>4044950</wp:posOffset>
+                </wp:positionH>
+                <wp:positionV relativeFrom="paragraph">
+                  <wp:posOffset>221615</wp:posOffset>
+                </wp:positionV>
+                <wp:extent cx="1352550" cy="558800"/>
+                <wp:effectExtent l="0" t="0" r="19050" b="12700"/>
+                <wp:wrapNone/>
+                <wp:docPr id="3" name="Rectangle 3"/>
+                <wp:cNvGraphicFramePr/>
+                <a:graphic xmlns:a="http://schemas.openxmlformats.org/drawingml/2006/main">
+                  <a:graphicData uri="http://schemas.microsoft.com/office/word/2010/wordprocessingShape">
+                    <wps:wsp>
+                      <wps:cNvSpPr/>
+                      <wps:spPr>
+                        <a:xfrm>
+                          <a:off x="0" y="0"/>
+                          <a:ext cx="1352550" cy="558800"/>
+                        </a:xfrm>
+                        <a:prstGeom prst="rect">
+                          <a:avLst/>
+                        </a:prstGeom>
+                      </wps:spPr>
+                      <wps:style>
+                        <a:lnRef idx="2">
+                          <a:schemeClr val="accent6"/>
+                        </a:lnRef>
+                        <a:fillRef idx="1">
+                          <a:schemeClr val="lt1"/>
+                        </a:fillRef>
+                        <a:effectRef idx="0">
+                          <a:schemeClr val="accent6"/>
+                        </a:effectRef>
+                        <a:fontRef idx="minor">
+                          <a:schemeClr val="dk1"/>
+                        </a:fontRef>
+                      </wps:style>
+                      <wps:txbx>
+                        <w:txbxContent>
+                          <w:p>
+                            <w:pPr>
+                              <w:jc w:val="center"/>
+                            </w:pPr>
+                            <w:r>
+                              <w:t>Consumer</w:t>
+                            </w:r>
+                          </w:p>
+                        </w:txbxContent>
+                      </wps:txbx>
+                      <wps:bodyPr rot="0" spcFirstLastPara="0" vertOverflow="overflow" horzOverflow="overflow" vert="horz" wrap="square" lIns="91440" tIns="45720" rIns="91440" bIns="45720" numCol="1" spcCol="0" rtlCol="0" fromWordArt="0" anchor="ctr" anchorCtr="0" forceAA="0" compatLnSpc="1">
+                        <a:prstTxWarp prst="textNoShape">
+                          <a:avLst/>
+                        </a:prstTxWarp>
+                        <a:noAutofit/>
+                      </wps:bodyPr>
+                    </wps:wsp>
+                  </a:graphicData>
+                </a:graphic>
+              </wp:anchor>
+            </w:drawing>
+          </mc:Choice>
+          <mc:Fallback>
+            <w:pict>
+              <v:rect w14:anchorId="48A91623" id="Rectangle 3" o:spid="_x0000_s1027" style="position:absolute;margin-left:318.5pt;margin-top:17.45pt;width:106.5pt;height:44pt;z-index:251663360;visibility:visible;mso-wrap-style:square;mso-wrap-distance-left:9pt;mso-wrap-distance-top:0;mso-wrap-distance-right:9pt;mso-wrap-distance-bottom:0;mso-position-horizontal:absolute;mso-position-horizontal-relative:text;mso-position-vertical:absolute;mso-position-vertical-relative:text;v-text-anchor:middle" o:gfxdata="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" fillcolor="white [3201]" strokecolor="#70ad47 [3209]" strokeweight="1pt">
+                <v:textbox>
+                  <w:txbxContent>
+                    <w:p>
+                      <w:pPr>
+                        <w:jc w:val="center"/>
+                      </w:pPr>
+                      <w:r>
+                        <w:t>Consumer</w:t>
+                      </w:r>
+                    </w:p>
+                  </w:txbxContent>
+                </v:textbox>
+              </v:rect>
+            </w:pict>
+          </mc:Fallback>
+        </mc:AlternateContent>
+      </w:r>
+      <w:r>
+        <w:rPr>
+          <w:noProof/>
+        </w:rPr>
+        <mc:AlternateContent>
+          <mc:Choice Requires="wps">
+            <w:drawing>
+              <wp:anchor distT="0" distB="0" distL="114300" distR="114300" simplePos="0" relativeHeight="251661312" behindDoc="0" locked="0" layoutInCell="1" allowOverlap="1" wp14:anchorId="362ACD5A" wp14:editId="43E734F4">
+                <wp:simplePos x="0" y="0"/>
+                <wp:positionH relativeFrom="column">
+                  <wp:posOffset>50800</wp:posOffset>
+                </wp:positionH>
+                <wp:positionV relativeFrom="paragraph">
+                  <wp:posOffset>227965</wp:posOffset>
+                </wp:positionV>
+                <wp:extent cx="1352550" cy="558800"/>
+                <wp:effectExtent l="0" t="0" r="19050" b="12700"/>
+                <wp:wrapNone/>
+                <wp:docPr id="2" name="Rectangle 2"/>
+                <wp:cNvGraphicFramePr/>
+                <a:graphic xmlns:a="http://schemas.openxmlformats.org/drawingml/2006/main">
+                  <a:graphicData uri="http://schemas.microsoft.com/office/word/2010/wordprocessingShape">
+                    <wps:wsp>
+                      <wps:cNvSpPr/>
+                      <wps:spPr>
+                        <a:xfrm>
+                          <a:off x="0" y="0"/>
+                          <a:ext cx="1352550" cy="558800"/>
+                        </a:xfrm>
+                        <a:prstGeom prst="rect">
+                          <a:avLst/>
+                        </a:prstGeom>
+                      </wps:spPr>
+                      <wps:style>
+                        <a:lnRef idx="2">
+                          <a:schemeClr val="accent6"/>
+                        </a:lnRef>
+                        <a:fillRef idx="1">
+                          <a:schemeClr val="lt1"/>
+                        </a:fillRef>
+                        <a:effectRef idx="0">
+                          <a:schemeClr val="accent6"/>
+                        </a:effectRef>
+                        <a:fontRef idx="minor">
+                          <a:schemeClr val="dk1"/>
+                        </a:fontRef>
+                      </wps:style>
+                      <wps:txbx>
+                        <w:txbxContent>
+                          <w:p>
+                            <w:pPr>
+                              <w:jc w:val="center"/>
+                            </w:pPr>
+                            <w:r>
+                              <w:t>Web Service</w:t>
+                            </w:r>
+                          </w:p>
+                        </w:txbxContent>
+                      </wps:txbx>
+                      <wps:bodyPr rot="0" spcFirstLastPara="0" vertOverflow="overflow" horzOverflow="overflow" vert="horz" wrap="square" lIns="91440" tIns="45720" rIns="91440" bIns="45720" numCol="1" spcCol="0" rtlCol="0" fromWordArt="0" anchor="ctr" anchorCtr="0" forceAA="0" compatLnSpc="1">
+                        <a:prstTxWarp prst="textNoShape">
+                          <a:avLst/>
+                        </a:prstTxWarp>
+                        <a:noAutofit/>
+                      </wps:bodyPr>
+                    </wps:wsp>
+                  </a:graphicData>
+                </a:graphic>
+              </wp:anchor>
+            </w:drawing>
+          </mc:Choice>
+          <mc:Fallback>
+            <w:pict>
+              <v:rect w14:anchorId="362ACD5A" id="Rectangle 2" o:spid="_x0000_s1028" style="position:absolute;margin-left:4pt;margin-top:17.95pt;width:106.5pt;height:44pt;z-index:251661312;visibility:visible;mso-wrap-style:square;mso-wrap-distance-left:9pt;mso-wrap-distance-top:0;mso-wrap-distance-right:9pt;mso-wrap-distance-bottom:0;mso-position-horizontal:absolute;mso-position-horizontal-relative:text;mso-position-vertical:absolute;mso-position-vertical-relative:text;v-text-anchor:middle" o:gfxdata="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" fillcolor="white [3201]" strokecolor="#70ad47 [3209]" strokeweight="1pt">
+                <v:textbox>
+                  <w:txbxContent>
+                    <w:p>
+                      <w:pPr>
+                        <w:jc w:val="center"/>
+                      </w:pPr>
+                      <w:r>
+                        <w:t>Web Service</w:t>
+                      </w:r>
+                    </w:p>
+                  </w:txbxContent>
+                </v:textbox>
+              </v:rect>
+            </w:pict>
+          </mc:Fallback>
+        </mc:AlternateContent>
+      </w:r>
+    </w:p>
+    <w:p/>
+    <w:p>
+      <w:pPr>
+        <w:tabs>
+          <w:tab w:val="left" w:pos="1450"/>
+        </w:tabs>
+      </w:pPr>
+    </w:p>
+    <w:p>
+      <w:pPr>
+        <w:tabs>
+          <w:tab w:val="left" w:pos="1450"/>
+        </w:tabs>
+      </w:pPr>
+    </w:p>
+    <w:p>
+      <w:pPr>
+        <w:tabs>
+          <w:tab w:val="left" w:pos="1450"/>
+        </w:tabs>
+      </w:pPr>
+      <w:r>
+        <w:rPr>
+          <w:b/>
+          <w:bCs/>
+        </w:rPr>
+        <w:lastRenderedPageBreak/>
+        <w:t xml:space="preserve">WSDL – </w:t>
+      </w:r>
+      <w:r>
+        <w:t>Holds the information about the Web Service.</w:t>
+      </w:r>
+    </w:p>
+    <w:p>
+      <w:pPr>
+        <w:tabs>
+          <w:tab w:val="left" w:pos="1450"/>
+        </w:tabs>
+      </w:pPr>
+      <w:r>
+        <w:t>Then,</w:t>
+      </w:r>
+    </w:p>
+    <w:p>
+      <w:pPr>
+        <w:tabs>
+          <w:tab w:val="left" w:pos="1450"/>
+        </w:tabs>
+        <w:rPr>
+          <w:b/>
+          <w:bCs/>
+        </w:rPr>
+      </w:pPr>
+      <w:r>
+        <w:rPr>
+          <w:b/>
+          <w:bCs/>
+        </w:rPr>
+        <w:t>How can</w:t>
+      </w:r>
+      <w:r>
+        <w:rPr>
+          <w:b/>
+          <w:bCs/>
+        </w:rPr>
+        <w:t xml:space="preserve"> we find the</w:t>
+      </w:r>
+      <w:r>
+        <w:rPr>
+          <w:b/>
+          <w:bCs/>
+        </w:rPr>
+        <w:t xml:space="preserve"> web services</w:t>
+      </w:r>
+      <w:r>
+        <w:rPr>
+          <w:b/>
+          <w:bCs/>
+        </w:rPr>
+        <w:t xml:space="preserve"> (i.e. Which WSDL we need to access)</w:t>
+      </w:r>
+      <w:r>
+        <w:rPr>
+          <w:b/>
+          <w:bCs/>
+        </w:rPr>
+        <w:t>?</w:t>
+      </w:r>
+    </w:p>
+    <w:p>
+      <w:pPr>
+        <w:tabs>
+          <w:tab w:val="left" w:pos="1450"/>
+        </w:tabs>
+      </w:pPr>
+      <w:r>
+        <w:rPr>
+          <w:b/>
+          <w:bCs/>
+        </w:rPr>
+        <w:t>UDDI</w:t>
+      </w:r>
+      <w:r>
+        <w:rPr>
+          <w:b/>
+          <w:bCs/>
+        </w:rPr>
+        <w:t xml:space="preserve"> (Yellow Pages of Web Services)</w:t>
+      </w:r>
+      <w:r>
+        <w:rPr>
+          <w:b/>
+          <w:bCs/>
+        </w:rPr>
+        <w:t xml:space="preserve"> </w:t>
+      </w:r>
+      <w:r>
+        <w:t>–</w:t>
+      </w:r>
+      <w:r>
+        <w:t xml:space="preserve"> </w:t>
+      </w:r>
+      <w:r>
+        <w:t>Universal Description Discovery and Integration.</w:t>
+      </w:r>
+      <w:r>
+        <w:t xml:space="preserve"> Here, we can query the information about the web services.</w:t>
+      </w:r>
+      <w:r>
+        <w:t xml:space="preserve"> Any publisher can publish their web service so any consumer can make use of it.</w:t>
+      </w:r>
+    </w:p>
+    <w:p>
+      <w:pPr>
+        <w:tabs>
+          <w:tab w:val="left" w:pos="1450"/>
+        </w:tabs>
+      </w:pPr>
+      <w:r>
+        <w:t>In this registry, all the web services are getting registered.</w:t>
+      </w:r>
+    </w:p>
+    <w:p>
+      <w:pPr>
+        <w:tabs>
+          <w:tab w:val="left" w:pos="1450"/>
+        </w:tabs>
+      </w:pPr>
+    </w:p>
+    <w:p>
+      <w:pPr>
+        <w:tabs>
+          <w:tab w:val="left" w:pos="1450"/>
+        </w:tabs>
+        <w:rPr>
+          <w:b/>
+          <w:bCs/>
+        </w:rPr>
+      </w:pPr>
+      <w:r>
+        <w:rPr>
+          <w:b/>
+          <w:bCs/>
+        </w:rPr>
+        <w:t>Why SOAP</w:t>
+      </w:r>
+      <w:r>
+        <w:rPr>
+          <w:b/>
+          <w:bCs/>
+        </w:rPr>
+        <w:t xml:space="preserve"> (Simple Object Access Protocol)</w:t>
+      </w:r>
+      <w:r>
+        <w:rPr>
+          <w:b/>
+          <w:bCs/>
+        </w:rPr>
+        <w:t xml:space="preserve"> comes into the Picture?</w:t>
+      </w:r>
+    </w:p>
+    <w:p>
+      <w:pPr>
+        <w:tabs>
+          <w:tab w:val="left" w:pos="1450"/>
+        </w:tabs>
+        <w:rPr>
+          <w:i/>
+          <w:iCs/>
+        </w:rPr>
+      </w:pPr>
+      <w:r>
+        <w:t xml:space="preserve">Client sends a REQUEST with a type of </w:t>
+      </w:r>
+      <w:r>
+        <w:rPr>
+          <w:i/>
+          <w:iCs/>
+        </w:rPr>
+        <w:t>String.</w:t>
+      </w:r>
+    </w:p>
+    <w:p>
+      <w:pPr>
+        <w:tabs>
+          <w:tab w:val="left" w:pos="1450"/>
+        </w:tabs>
+        <w:rPr>
+          <w:i/>
+          <w:iCs/>
+        </w:rPr>
+      </w:pPr>
+      <w:r>
+        <w:t xml:space="preserve">And the RESPONSE of the request might be a </w:t>
+      </w:r>
+      <w:r>
+        <w:rPr>
+          <w:i/>
+          <w:iCs/>
+        </w:rPr>
+        <w:t>List.</w:t>
+      </w:r>
+    </w:p>
+    <w:p>
+      <w:pPr>
+        <w:tabs>
+          <w:tab w:val="left" w:pos="1450"/>
+        </w:tabs>
+        <w:rPr>
+          <w:i/>
+          <w:iCs/>
+        </w:rPr>
+      </w:pPr>
+    </w:p>
+    <w:p>
+      <w:pPr>
+        <w:tabs>
+          <w:tab w:val="left" w:pos="1450"/>
+        </w:tabs>
+      </w:pPr>
+      <w:r>
+        <w:t>Let say,</w:t>
+      </w:r>
+      <w:r>
+        <w:t xml:space="preserve"> </w:t>
+      </w:r>
+      <w:r>
+        <w:t>CLIENT App</w:t>
+      </w:r>
+      <w:r>
+        <w:t xml:space="preserve">lication </w:t>
+      </w:r>
+      <w:r>
+        <w:t>(Java) is accessing the Service</w:t>
+      </w:r>
+      <w:r>
+        <w:t xml:space="preserve"> </w:t>
+      </w:r>
+      <w:r>
+        <w:t xml:space="preserve">(C++). In this case, String data type in JAVA not having the properties of </w:t>
+      </w:r>
+      <w:r>
+        <w:rPr>
+          <w:i/>
+          <w:iCs/>
+        </w:rPr>
+        <w:t xml:space="preserve">STRING </w:t>
+      </w:r>
+      <w:r>
+        <w:t xml:space="preserve">in JAVA. So, we should use the common </w:t>
+      </w:r>
+      <w:r>
+        <w:rPr>
+          <w:i/>
+          <w:iCs/>
+        </w:rPr>
+        <w:t xml:space="preserve">FORMAT </w:t>
+      </w:r>
+      <w:r>
+        <w:t>irrespective of the development platform.</w:t>
+      </w:r>
+    </w:p>
+    <w:p>
+      <w:pPr>
+        <w:tabs>
+          <w:tab w:val="left" w:pos="1450"/>
+        </w:tabs>
+      </w:pPr>
+      <w:r>
+        <w:t>Format used is: XML Format.</w:t>
+      </w:r>
+      <w:r>
+        <w:t xml:space="preserve"> (SOAP - XML Protocol)</w:t>
+      </w:r>
+    </w:p>
+    <w:p>
+      <w:r>
+        <w:t>By using the objects all the technologies can able to understand what the two different applications are talking each other.</w:t>
+      </w:r>
+    </w:p>
+    <w:p/>
+    <w:p>
+      <w:pPr>
+        <w:rPr>
+          <w:b/>
+          <w:bCs/>
+        </w:rPr>
+      </w:pPr>
+      <w:r>
+        <w:rPr>
+          <w:b/>
+          <w:bCs/>
+        </w:rPr>
+        <w:t>How do we convert the JAVA String to a SOAP Message?</w:t>
+      </w:r>
+    </w:p>
+    <w:p>
+      <w:r>
+        <w:tab/>
+        <w:t>SEI (Service Endpoint Interface)</w:t>
+      </w:r>
+      <w:r>
+        <w:t xml:space="preserve"> is used to convert the JAVA String into SOAP Messages.</w:t>
+      </w:r>
+      <w:r>
+        <w:t xml:space="preserve"> SEI takes care of how to convert the Java Strings into SOAP Message or C++ strings into SOAP Message.</w:t>
+      </w:r>
+    </w:p>
+    <w:p/>
+    <w:p>
+      <w:pPr>
+        <w:tabs>
+          <w:tab w:val="left" w:pos="1450"/>
+        </w:tabs>
+      </w:pPr>
+      <w:r>
+        <w:t xml:space="preserve"> </w:t>
+      </w:r>
+    </w:p>
+    <w:p>
+      <w:pPr>
+        <w:tabs>
+          <w:tab w:val="left" w:pos="1450"/>
+        </w:tabs>
+      </w:pPr>
+    </w:p>
+    <w:p>
+      <w:pPr>
+        <w:tabs>
+          <w:tab w:val="left" w:pos="1450"/>
+        </w:tabs>
+      </w:pPr>
+    </w:p>
+    <w:p>
+      <w:pPr>
+        <w:tabs>
+          <w:tab w:val="left" w:pos="1450"/>
+        </w:tabs>
       </w:pPr>
     </w:p>
     <w:sectPr>

</xml_diff>

<commit_message>
YouTube Tutorial Reference Link Added
</commit_message>
<xml_diff>
--- a/notes.docx
+++ b/notes.docx
@@ -30,13 +30,25 @@
       </w:r>
     </w:p>
     <w:p>
-      <w:pPr>
-        <w:rPr>
-          <w:b/>
-          <w:bCs/>
-        </w:rPr>
-      </w:pPr>
-    </w:p>
+      <w:r>
+        <w:rPr>
+          <w:u w:val="single"/>
+        </w:rPr>
+        <w:t>Reference:</w:t>
+      </w:r>
+      <w:r>
+        <w:t xml:space="preserve"> </w:t>
+      </w:r>
+      <w:hyperlink r:id="rId5" w:history="1">
+        <w:r>
+          <w:rPr>
+            <w:rStyle w:val="Hyperlink"/>
+          </w:rPr>
+          <w:t>https://www.youtube.com/watch?v=mKjvKPlb1rA&amp;list=PLqq-6Pq4lTTZTYpk_1DOowOGWJMIH5T39</w:t>
+        </w:r>
+      </w:hyperlink>
+    </w:p>
+    <w:p/>
     <w:p>
       <w:pPr>
         <w:rPr>
@@ -683,7 +695,6 @@
           <w:b/>
           <w:bCs/>
         </w:rPr>
-        <w:lastRenderedPageBreak/>
         <w:t xml:space="preserve">WSDL – </w:t>
       </w:r>
       <w:r>
@@ -1586,6 +1597,29 @@
       </w:tblBorders>
     </w:tblPr>
   </w:style>
+  <w:style w:type="character" w:styleId="Hyperlink">
+    <w:name w:val="Hyperlink"/>
+    <w:basedOn w:val="DefaultParagraphFont"/>
+    <w:uiPriority w:val="99"/>
+    <w:unhideWhenUsed/>
+    <w:rsid w:val="00CB6D34"/>
+    <w:rPr>
+      <w:color w:val="0563C1" w:themeColor="hyperlink"/>
+      <w:u w:val="single"/>
+    </w:rPr>
+  </w:style>
+  <w:style w:type="character" w:styleId="UnresolvedMention">
+    <w:name w:val="Unresolved Mention"/>
+    <w:basedOn w:val="DefaultParagraphFont"/>
+    <w:uiPriority w:val="99"/>
+    <w:semiHidden/>
+    <w:unhideWhenUsed/>
+    <w:rsid w:val="00CB6D34"/>
+    <w:rPr>
+      <w:color w:val="605E5C"/>
+      <w:shd w:val="clear" w:color="auto" w:fill="E1DFDD"/>
+    </w:rPr>
+  </w:style>
 </w:styles>
 </file>
 

</xml_diff>